<commit_message>
Revised Toposort algorithm in Graph.
</commit_message>
<xml_diff>
--- a/Graph/GRAPH.docx
+++ b/Graph/GRAPH.docx
@@ -1,6 +1,6 @@
 
 <file path=word/document.xml><?xml version="1.0" encoding="utf-8"?>
-<w:document xmlns:wpc="http://schemas.microsoft.com/office/word/2010/wordprocessingCanvas" xmlns:cx="http://schemas.microsoft.com/office/drawing/2014/chartex" xmlns:cx1="http://schemas.microsoft.com/office/drawing/2015/9/8/chartex" xmlns:cx2="http://schemas.microsoft.com/office/drawing/2015/10/21/chartex" xmlns:cx3="http://schemas.microsoft.com/office/drawing/2016/5/9/chartex" xmlns:cx4="http://schemas.microsoft.com/office/drawing/2016/5/10/chartex" xmlns:cx5="http://schemas.microsoft.com/office/drawing/2016/5/11/chartex" xmlns:cx6="http://schemas.microsoft.com/office/drawing/2016/5/12/chartex" xmlns:cx7="http://schemas.microsoft.com/office/drawing/2016/5/13/chartex" xmlns:cx8="http://schemas.microsoft.com/office/drawing/2016/5/14/chartex" xmlns:mc="http://schemas.openxmlformats.org/markup-compatibility/2006" xmlns:aink="http://schemas.microsoft.com/office/drawing/2016/ink" xmlns:am3d="http://schemas.microsoft.com/office/drawing/2017/model3d" xmlns:o="urn:schemas-microsoft-com:office:office" xmlns:oel="http://schemas.microsoft.com/office/2019/extlst" xmlns:r="http://schemas.openxmlformats.org/officeDocument/2006/relationships" xmlns:m="http://schemas.openxmlformats.org/officeDocument/2006/math" xmlns:v="urn:schemas-microsoft-com:vml" xmlns:wp14="http://schemas.microsoft.com/office/word/2010/wordprocessingDrawing" xmlns:wp="http://schemas.openxmlformats.org/drawingml/2006/wordprocessingDrawing" xmlns:w10="urn:schemas-microsoft-com:office:word" xmlns:w="http://schemas.openxmlformats.org/wordprocessingml/2006/main" xmlns:w14="http://schemas.microsoft.com/office/word/2010/wordml" xmlns:w15="http://schemas.microsoft.com/office/word/2012/wordml" xmlns:w16cex="http://schemas.microsoft.com/office/word/2018/wordml/cex" xmlns:w16cid="http://schemas.microsoft.com/office/word/2016/wordml/cid" xmlns:w16="http://schemas.microsoft.com/office/word/2018/wordml" xmlns:w16sdtdh="http://schemas.microsoft.com/office/word/2020/wordml/sdtdatahash" xmlns:w16se="http://schemas.microsoft.com/office/word/2015/wordml/symex" xmlns:wpg="http://schemas.microsoft.com/office/word/2010/wordprocessingGroup" xmlns:wpi="http://schemas.microsoft.com/office/word/2010/wordprocessingInk" xmlns:wne="http://schemas.microsoft.com/office/word/2006/wordml" xmlns:wps="http://schemas.microsoft.com/office/word/2010/wordprocessingShape" mc:Ignorable="w14 w15 w16se w16cid w16 w16cex w16sdtdh wp14">
+<w:document xmlns:wpc="http://schemas.microsoft.com/office/word/2010/wordprocessingCanvas" xmlns:cx="http://schemas.microsoft.com/office/drawing/2014/chartex" xmlns:cx1="http://schemas.microsoft.com/office/drawing/2015/9/8/chartex" xmlns:cx2="http://schemas.microsoft.com/office/drawing/2015/10/21/chartex" xmlns:cx3="http://schemas.microsoft.com/office/drawing/2016/5/9/chartex" xmlns:cx4="http://schemas.microsoft.com/office/drawing/2016/5/10/chartex" xmlns:cx5="http://schemas.microsoft.com/office/drawing/2016/5/11/chartex" xmlns:cx6="http://schemas.microsoft.com/office/drawing/2016/5/12/chartex" xmlns:cx7="http://schemas.microsoft.com/office/drawing/2016/5/13/chartex" xmlns:cx8="http://schemas.microsoft.com/office/drawing/2016/5/14/chartex" xmlns:mc="http://schemas.openxmlformats.org/markup-compatibility/2006" xmlns:aink="http://schemas.microsoft.com/office/drawing/2016/ink" xmlns:am3d="http://schemas.microsoft.com/office/drawing/2017/model3d" xmlns:o="urn:schemas-microsoft-com:office:office" xmlns:oel="http://schemas.microsoft.com/office/2019/extlst" xmlns:r="http://schemas.openxmlformats.org/officeDocument/2006/relationships" xmlns:m="http://schemas.openxmlformats.org/officeDocument/2006/math" xmlns:v="urn:schemas-microsoft-com:vml" xmlns:wp14="http://schemas.microsoft.com/office/word/2010/wordprocessingDrawing" xmlns:wp="http://schemas.openxmlformats.org/drawingml/2006/wordprocessingDrawing" xmlns:w10="urn:schemas-microsoft-com:office:word" xmlns:w="http://schemas.openxmlformats.org/wordprocessingml/2006/main" xmlns:w14="http://schemas.microsoft.com/office/word/2010/wordml" xmlns:w15="http://schemas.microsoft.com/office/word/2012/wordml" xmlns:w16cex="http://schemas.microsoft.com/office/word/2018/wordml/cex" xmlns:w16cid="http://schemas.microsoft.com/office/word/2016/wordml/cid" xmlns:w16="http://schemas.microsoft.com/office/word/2018/wordml" xmlns:w16du="http://schemas.microsoft.com/office/word/2023/wordml/word16du" xmlns:w16sdtdh="http://schemas.microsoft.com/office/word/2020/wordml/sdtdatahash" xmlns:w16sdtfl="http://schemas.microsoft.com/office/word/2024/wordml/sdtformatlock" xmlns:w16se="http://schemas.microsoft.com/office/word/2015/wordml/symex" xmlns:wpg="http://schemas.microsoft.com/office/word/2010/wordprocessingGroup" xmlns:wpi="http://schemas.microsoft.com/office/word/2010/wordprocessingInk" xmlns:wne="http://schemas.microsoft.com/office/word/2006/wordml" xmlns:wps="http://schemas.microsoft.com/office/word/2010/wordprocessingShape" mc:Ignorable="w14 w15 w16se w16cid w16 w16cex w16sdtdh w16sdtfl w16du wp14">
   <w:body>
     <w:p>
       <w:pPr>
@@ -292,7 +292,23 @@
           <w:sz w:val="24"/>
           <w:szCs w:val="28"/>
         </w:rPr>
-        <w:t>Time = O (V+E)     ;          Space = O(V)</w:t>
+        <w:t>Time = O (V+</w:t>
+      </w:r>
+      <w:proofErr w:type="gramStart"/>
+      <w:r>
+        <w:rPr>
+          <w:sz w:val="24"/>
+          <w:szCs w:val="28"/>
+        </w:rPr>
+        <w:t xml:space="preserve">E)   </w:t>
+      </w:r>
+      <w:proofErr w:type="gramEnd"/>
+      <w:r>
+        <w:rPr>
+          <w:sz w:val="24"/>
+          <w:szCs w:val="28"/>
+        </w:rPr>
+        <w:t xml:space="preserve">  ;          Space = O(V)</w:t>
       </w:r>
     </w:p>
     <w:p>
@@ -342,6 +358,7 @@
         </w:rPr>
         <w:t xml:space="preserve">&gt; </w:t>
       </w:r>
+      <w:proofErr w:type="gramStart"/>
       <w:r>
         <w:rPr>
           <w:rFonts w:ascii="Cascadia Code" w:eastAsia="Times New Roman" w:hAnsi="Cascadia Code" w:cs="Cascadia Code"/>
@@ -360,6 +377,7 @@
         </w:rPr>
         <w:t>(</w:t>
       </w:r>
+      <w:proofErr w:type="gramEnd"/>
       <w:r>
         <w:rPr>
           <w:rFonts w:ascii="Cascadia Code" w:eastAsia="Times New Roman" w:hAnsi="Cascadia Code" w:cs="Cascadia Code"/>
@@ -624,6 +642,7 @@
         </w:rPr>
         <w:t>(</w:t>
       </w:r>
+      <w:proofErr w:type="gramStart"/>
       <w:r>
         <w:rPr>
           <w:rFonts w:ascii="Cascadia Code" w:eastAsia="Times New Roman" w:hAnsi="Cascadia Code" w:cs="Cascadia Code"/>
@@ -651,6 +670,7 @@
         </w:rPr>
         <w:t>false</w:t>
       </w:r>
+      <w:proofErr w:type="gramEnd"/>
       <w:r>
         <w:rPr>
           <w:rFonts w:ascii="Cascadia Code" w:eastAsia="Times New Roman" w:hAnsi="Cascadia Code" w:cs="Cascadia Code"/>
@@ -702,6 +722,7 @@
         </w:rPr>
         <w:t xml:space="preserve">        </w:t>
       </w:r>
+      <w:proofErr w:type="gramStart"/>
       <w:r>
         <w:rPr>
           <w:rFonts w:ascii="Cascadia Code" w:eastAsia="Times New Roman" w:hAnsi="Cascadia Code" w:cs="Cascadia Code"/>
@@ -720,6 +741,7 @@
         </w:rPr>
         <w:t>(</w:t>
       </w:r>
+      <w:proofErr w:type="gramEnd"/>
       <w:r>
         <w:rPr>
           <w:rFonts w:ascii="Cascadia Code" w:eastAsia="Times New Roman" w:hAnsi="Cascadia Code" w:cs="Cascadia Code"/>
@@ -867,6 +889,7 @@
         </w:rPr>
         <w:t>if</w:t>
       </w:r>
+      <w:proofErr w:type="gramStart"/>
       <w:r>
         <w:rPr>
           <w:rFonts w:ascii="Cascadia Code" w:eastAsia="Times New Roman" w:hAnsi="Cascadia Code" w:cs="Cascadia Code"/>
@@ -894,6 +917,7 @@
         </w:rPr>
         <w:t>vis</w:t>
       </w:r>
+      <w:proofErr w:type="gramEnd"/>
       <w:r>
         <w:rPr>
           <w:rFonts w:ascii="Cascadia Code" w:eastAsia="Times New Roman" w:hAnsi="Cascadia Code" w:cs="Cascadia Code"/>
@@ -951,6 +975,7 @@
         </w:rPr>
         <w:t xml:space="preserve">                </w:t>
       </w:r>
+      <w:proofErr w:type="gramStart"/>
       <w:r>
         <w:rPr>
           <w:rFonts w:ascii="Cascadia Code" w:eastAsia="Times New Roman" w:hAnsi="Cascadia Code" w:cs="Cascadia Code"/>
@@ -969,6 +994,7 @@
         </w:rPr>
         <w:t>(</w:t>
       </w:r>
+      <w:proofErr w:type="gramEnd"/>
       <w:r>
         <w:rPr>
           <w:rFonts w:ascii="Cascadia Code" w:eastAsia="Times New Roman" w:hAnsi="Cascadia Code" w:cs="Cascadia Code"/>
@@ -1209,6 +1235,7 @@
         </w:rPr>
         <w:t xml:space="preserve">        </w:t>
       </w:r>
+      <w:proofErr w:type="gramStart"/>
       <w:r>
         <w:rPr>
           <w:rFonts w:ascii="Cascadia Code" w:eastAsia="Times New Roman" w:hAnsi="Cascadia Code" w:cs="Cascadia Code"/>
@@ -1227,6 +1254,7 @@
         </w:rPr>
         <w:t>(</w:t>
       </w:r>
+      <w:proofErr w:type="gramEnd"/>
       <w:r>
         <w:rPr>
           <w:rFonts w:ascii="Cascadia Code" w:eastAsia="Times New Roman" w:hAnsi="Cascadia Code" w:cs="Cascadia Code"/>
@@ -1348,6 +1376,7 @@
         </w:rPr>
         <w:t xml:space="preserve"> </w:t>
       </w:r>
+      <w:proofErr w:type="gramStart"/>
       <w:r>
         <w:rPr>
           <w:rFonts w:ascii="Cascadia Code" w:eastAsia="Times New Roman" w:hAnsi="Cascadia Code" w:cs="Cascadia Code"/>
@@ -1382,7 +1411,17 @@
           <w:sz w:val="22"/>
           <w:szCs w:val="22"/>
         </w:rPr>
-        <w:t>();</w:t>
+        <w:t>(</w:t>
+      </w:r>
+      <w:proofErr w:type="gramEnd"/>
+      <w:r>
+        <w:rPr>
+          <w:rFonts w:ascii="Cascadia Code" w:eastAsia="Times New Roman" w:hAnsi="Cascadia Code" w:cs="Cascadia Code"/>
+          <w:color w:val="ABB2BF"/>
+          <w:sz w:val="22"/>
+          <w:szCs w:val="22"/>
+        </w:rPr>
+        <w:t>);</w:t>
       </w:r>
     </w:p>
     <w:p>
@@ -1405,6 +1444,7 @@
         </w:rPr>
         <w:t xml:space="preserve">            </w:t>
       </w:r>
+      <w:proofErr w:type="gramStart"/>
       <w:r>
         <w:rPr>
           <w:rFonts w:ascii="Cascadia Code" w:eastAsia="Times New Roman" w:hAnsi="Cascadia Code" w:cs="Cascadia Code"/>
@@ -1439,7 +1479,17 @@
           <w:sz w:val="22"/>
           <w:szCs w:val="22"/>
         </w:rPr>
-        <w:t>();</w:t>
+        <w:t>(</w:t>
+      </w:r>
+      <w:proofErr w:type="gramEnd"/>
+      <w:r>
+        <w:rPr>
+          <w:rFonts w:ascii="Cascadia Code" w:eastAsia="Times New Roman" w:hAnsi="Cascadia Code" w:cs="Cascadia Code"/>
+          <w:color w:val="ABB2BF"/>
+          <w:sz w:val="22"/>
+          <w:szCs w:val="22"/>
+        </w:rPr>
+        <w:t>);</w:t>
       </w:r>
     </w:p>
     <w:p>
@@ -1621,6 +1671,7 @@
         </w:rPr>
         <w:t xml:space="preserve"> </w:t>
       </w:r>
+      <w:proofErr w:type="gramStart"/>
       <w:r>
         <w:rPr>
           <w:rFonts w:ascii="Cascadia Code" w:eastAsia="Times New Roman" w:hAnsi="Cascadia Code" w:cs="Cascadia Code"/>
@@ -1639,6 +1690,7 @@
         </w:rPr>
         <w:t>(</w:t>
       </w:r>
+      <w:proofErr w:type="gramEnd"/>
       <w:r>
         <w:rPr>
           <w:rFonts w:ascii="Cascadia Code" w:eastAsia="Times New Roman" w:hAnsi="Cascadia Code" w:cs="Cascadia Code"/>
@@ -1999,6 +2051,7 @@
         </w:rPr>
         <w:t xml:space="preserve">        </w:t>
       </w:r>
+      <w:proofErr w:type="gramStart"/>
       <w:r>
         <w:rPr>
           <w:rFonts w:ascii="Cascadia Code" w:eastAsia="Times New Roman" w:hAnsi="Cascadia Code" w:cs="Cascadia Code"/>
@@ -2017,6 +2070,7 @@
         </w:rPr>
         <w:t>(</w:t>
       </w:r>
+      <w:proofErr w:type="gramEnd"/>
       <w:r>
         <w:rPr>
           <w:rFonts w:ascii="Cascadia Code" w:eastAsia="Times New Roman" w:hAnsi="Cascadia Code" w:cs="Cascadia Code"/>
@@ -2128,6 +2182,7 @@
         </w:rPr>
         <w:t>if</w:t>
       </w:r>
+      <w:proofErr w:type="gramStart"/>
       <w:r>
         <w:rPr>
           <w:rFonts w:ascii="Cascadia Code" w:eastAsia="Times New Roman" w:hAnsi="Cascadia Code" w:cs="Cascadia Code"/>
@@ -2155,6 +2210,7 @@
         </w:rPr>
         <w:t>vis</w:t>
       </w:r>
+      <w:proofErr w:type="gramEnd"/>
       <w:r>
         <w:rPr>
           <w:rFonts w:ascii="Cascadia Code" w:eastAsia="Times New Roman" w:hAnsi="Cascadia Code" w:cs="Cascadia Code"/>
@@ -2212,6 +2268,7 @@
         </w:rPr>
         <w:t xml:space="preserve">            </w:t>
       </w:r>
+      <w:proofErr w:type="gramStart"/>
       <w:r>
         <w:rPr>
           <w:rFonts w:ascii="Cascadia Code" w:eastAsia="Times New Roman" w:hAnsi="Cascadia Code" w:cs="Cascadia Code"/>
@@ -2230,6 +2287,7 @@
         </w:rPr>
         <w:t>(</w:t>
       </w:r>
+      <w:proofErr w:type="gramEnd"/>
       <w:r>
         <w:rPr>
           <w:rFonts w:ascii="Cascadia Code" w:eastAsia="Times New Roman" w:hAnsi="Cascadia Code" w:cs="Cascadia Code"/>
@@ -2365,6 +2423,7 @@
         </w:rPr>
         <w:t xml:space="preserve">        </w:t>
       </w:r>
+      <w:proofErr w:type="gramStart"/>
       <w:r>
         <w:rPr>
           <w:rFonts w:ascii="Cascadia Code" w:eastAsia="Times New Roman" w:hAnsi="Cascadia Code" w:cs="Cascadia Code"/>
@@ -2392,6 +2451,7 @@
         </w:rPr>
         <w:t>push</w:t>
       </w:r>
+      <w:proofErr w:type="gramEnd"/>
       <w:r>
         <w:rPr>
           <w:rFonts w:ascii="Cascadia Code" w:eastAsia="Times New Roman" w:hAnsi="Cascadia Code" w:cs="Cascadia Code"/>
@@ -2497,22 +2557,70 @@
           <w:sz w:val="24"/>
           <w:szCs w:val="28"/>
         </w:rPr>
-        <w:t>In BFS toposort we find out dependency for each and every process (i.e., indegree of every node and then process with zero indegree is pushed into Q. And process marked as completed. Now as this process is completed we other process which were dependent on first process we will reduce their dependency by 1. And if it becomes 0 we’ll push inside Q.</w:t>
-      </w:r>
-    </w:p>
-    <w:p>
-      <w:pPr>
+        <w:t xml:space="preserve">In BFS toposort we find out dependency for each and every process (i.e., indegree of every node and then process with zero indegree is pushed into Q. And process marked as completed. Now as this process is </w:t>
+      </w:r>
+      <w:proofErr w:type="gramStart"/>
+      <w:r>
         <w:rPr>
           <w:sz w:val="24"/>
           <w:szCs w:val="28"/>
         </w:rPr>
-      </w:pPr>
+        <w:t>completed</w:t>
+      </w:r>
+      <w:proofErr w:type="gramEnd"/>
       <w:r>
         <w:rPr>
           <w:sz w:val="24"/>
           <w:szCs w:val="28"/>
         </w:rPr>
-        <w:t>Time = O (V+E)     ;          Space = O(V)</w:t>
+        <w:t xml:space="preserve"> we other process which were dependent on first process we will reduce their dependency by 1. And if it becomes </w:t>
+      </w:r>
+      <w:proofErr w:type="gramStart"/>
+      <w:r>
+        <w:rPr>
+          <w:sz w:val="24"/>
+          <w:szCs w:val="28"/>
+        </w:rPr>
+        <w:t>0</w:t>
+      </w:r>
+      <w:proofErr w:type="gramEnd"/>
+      <w:r>
+        <w:rPr>
+          <w:sz w:val="24"/>
+          <w:szCs w:val="28"/>
+        </w:rPr>
+        <w:t xml:space="preserve"> we’ll push inside Q.</w:t>
+      </w:r>
+    </w:p>
+    <w:p>
+      <w:pPr>
+        <w:rPr>
+          <w:sz w:val="24"/>
+          <w:szCs w:val="28"/>
+        </w:rPr>
+      </w:pPr>
+      <w:r>
+        <w:rPr>
+          <w:sz w:val="24"/>
+          <w:szCs w:val="28"/>
+        </w:rPr>
+        <w:t>Time = O (V+</w:t>
+      </w:r>
+      <w:proofErr w:type="gramStart"/>
+      <w:r>
+        <w:rPr>
+          <w:sz w:val="24"/>
+          <w:szCs w:val="28"/>
+        </w:rPr>
+        <w:t xml:space="preserve">E)   </w:t>
+      </w:r>
+      <w:proofErr w:type="gramEnd"/>
+      <w:r>
+        <w:rPr>
+          <w:sz w:val="24"/>
+          <w:szCs w:val="28"/>
+        </w:rPr>
+        <w:t xml:space="preserve">  ;          Space = O(V)</w:t>
       </w:r>
     </w:p>
     <w:p>
@@ -2562,6 +2670,7 @@
         </w:rPr>
         <w:t xml:space="preserve">&gt; </w:t>
       </w:r>
+      <w:proofErr w:type="gramStart"/>
       <w:r>
         <w:rPr>
           <w:rFonts w:ascii="Cascadia Code" w:eastAsia="Times New Roman" w:hAnsi="Cascadia Code" w:cs="Cascadia Code"/>
@@ -2580,6 +2689,7 @@
         </w:rPr>
         <w:t>(</w:t>
       </w:r>
+      <w:proofErr w:type="gramEnd"/>
       <w:r>
         <w:rPr>
           <w:rFonts w:ascii="Cascadia Code" w:eastAsia="Times New Roman" w:hAnsi="Cascadia Code" w:cs="Cascadia Code"/>
@@ -2796,6 +2906,7 @@
         </w:rPr>
         <w:t xml:space="preserve">        </w:t>
       </w:r>
+      <w:proofErr w:type="gramStart"/>
       <w:r>
         <w:rPr>
           <w:rFonts w:ascii="Cascadia Code" w:eastAsia="Times New Roman" w:hAnsi="Cascadia Code" w:cs="Cascadia Code"/>
@@ -2814,6 +2925,7 @@
         </w:rPr>
         <w:t>(</w:t>
       </w:r>
+      <w:proofErr w:type="gramEnd"/>
       <w:r>
         <w:rPr>
           <w:rFonts w:ascii="Cascadia Code" w:eastAsia="Times New Roman" w:hAnsi="Cascadia Code" w:cs="Cascadia Code"/>
@@ -2952,6 +3064,7 @@
         </w:rPr>
         <w:t xml:space="preserve">            </w:t>
       </w:r>
+      <w:proofErr w:type="gramStart"/>
       <w:r>
         <w:rPr>
           <w:rFonts w:ascii="Cascadia Code" w:eastAsia="Times New Roman" w:hAnsi="Cascadia Code" w:cs="Cascadia Code"/>
@@ -2970,6 +3083,7 @@
         </w:rPr>
         <w:t>(</w:t>
       </w:r>
+      <w:proofErr w:type="gramEnd"/>
       <w:r>
         <w:rPr>
           <w:rFonts w:ascii="Cascadia Code" w:eastAsia="Times New Roman" w:hAnsi="Cascadia Code" w:cs="Cascadia Code"/>
@@ -3255,6 +3369,7 @@
         </w:rPr>
         <w:t xml:space="preserve">        </w:t>
       </w:r>
+      <w:proofErr w:type="gramStart"/>
       <w:r>
         <w:rPr>
           <w:rFonts w:ascii="Cascadia Code" w:eastAsia="Times New Roman" w:hAnsi="Cascadia Code" w:cs="Cascadia Code"/>
@@ -3273,6 +3388,7 @@
         </w:rPr>
         <w:t>(</w:t>
       </w:r>
+      <w:proofErr w:type="gramEnd"/>
       <w:r>
         <w:rPr>
           <w:rFonts w:ascii="Cascadia Code" w:eastAsia="Times New Roman" w:hAnsi="Cascadia Code" w:cs="Cascadia Code"/>
@@ -3558,6 +3674,7 @@
         </w:rPr>
         <w:t xml:space="preserve">&gt; </w:t>
       </w:r>
+      <w:proofErr w:type="gramStart"/>
       <w:r>
         <w:rPr>
           <w:rFonts w:ascii="Cascadia Code" w:eastAsia="Times New Roman" w:hAnsi="Cascadia Code" w:cs="Cascadia Code"/>
@@ -3574,7 +3691,17 @@
           <w:sz w:val="22"/>
           <w:szCs w:val="22"/>
         </w:rPr>
-        <w:t xml:space="preserve">[], </w:t>
+        <w:t>[</w:t>
+      </w:r>
+      <w:proofErr w:type="gramEnd"/>
+      <w:r>
+        <w:rPr>
+          <w:rFonts w:ascii="Cascadia Code" w:eastAsia="Times New Roman" w:hAnsi="Cascadia Code" w:cs="Cascadia Code"/>
+          <w:color w:val="ABB2BF"/>
+          <w:sz w:val="22"/>
+          <w:szCs w:val="22"/>
+        </w:rPr>
+        <w:t xml:space="preserve">], </w:t>
       </w:r>
       <w:r>
         <w:rPr>
@@ -3867,6 +3994,7 @@
         </w:rPr>
         <w:t xml:space="preserve">            </w:t>
       </w:r>
+      <w:proofErr w:type="gramStart"/>
       <w:r>
         <w:rPr>
           <w:rFonts w:ascii="Cascadia Code" w:eastAsia="Times New Roman" w:hAnsi="Cascadia Code" w:cs="Cascadia Code"/>
@@ -3885,6 +4013,7 @@
         </w:rPr>
         <w:t>(</w:t>
       </w:r>
+      <w:proofErr w:type="gramEnd"/>
       <w:r>
         <w:rPr>
           <w:rFonts w:ascii="Cascadia Code" w:eastAsia="Times New Roman" w:hAnsi="Cascadia Code" w:cs="Cascadia Code"/>
@@ -4125,6 +4254,7 @@
         </w:rPr>
         <w:t xml:space="preserve">                    </w:t>
       </w:r>
+      <w:proofErr w:type="gramStart"/>
       <w:r>
         <w:rPr>
           <w:rFonts w:ascii="Cascadia Code" w:eastAsia="Times New Roman" w:hAnsi="Cascadia Code" w:cs="Cascadia Code"/>
@@ -4152,6 +4282,7 @@
         </w:rPr>
         <w:t>push</w:t>
       </w:r>
+      <w:proofErr w:type="gramEnd"/>
       <w:r>
         <w:rPr>
           <w:rFonts w:ascii="Cascadia Code" w:eastAsia="Times New Roman" w:hAnsi="Cascadia Code" w:cs="Cascadia Code"/>
@@ -4252,6 +4383,7 @@
         </w:rPr>
         <w:t>while</w:t>
       </w:r>
+      <w:proofErr w:type="gramStart"/>
       <w:r>
         <w:rPr>
           <w:rFonts w:ascii="Cascadia Code" w:eastAsia="Times New Roman" w:hAnsi="Cascadia Code" w:cs="Cascadia Code"/>
@@ -4279,6 +4411,7 @@
         </w:rPr>
         <w:t>q</w:t>
       </w:r>
+      <w:proofErr w:type="gramEnd"/>
       <w:r>
         <w:rPr>
           <w:rFonts w:ascii="Cascadia Code" w:eastAsia="Times New Roman" w:hAnsi="Cascadia Code" w:cs="Cascadia Code"/>
@@ -4381,6 +4514,7 @@
         </w:rPr>
         <w:t xml:space="preserve"> </w:t>
       </w:r>
+      <w:proofErr w:type="gramStart"/>
       <w:r>
         <w:rPr>
           <w:rFonts w:ascii="Cascadia Code" w:eastAsia="Times New Roman" w:hAnsi="Cascadia Code" w:cs="Cascadia Code"/>
@@ -4408,6 +4542,7 @@
         </w:rPr>
         <w:t>front</w:t>
       </w:r>
+      <w:proofErr w:type="gramEnd"/>
       <w:r>
         <w:rPr>
           <w:rFonts w:ascii="Cascadia Code" w:eastAsia="Times New Roman" w:hAnsi="Cascadia Code" w:cs="Cascadia Code"/>
@@ -4438,6 +4573,7 @@
         </w:rPr>
         <w:t xml:space="preserve">                </w:t>
       </w:r>
+      <w:proofErr w:type="gramStart"/>
       <w:r>
         <w:rPr>
           <w:rFonts w:ascii="Cascadia Code" w:eastAsia="Times New Roman" w:hAnsi="Cascadia Code" w:cs="Cascadia Code"/>
@@ -4463,7 +4599,17 @@
           <w:sz w:val="22"/>
           <w:szCs w:val="22"/>
         </w:rPr>
-        <w:t>push_back</w:t>
+        <w:t>push</w:t>
+      </w:r>
+      <w:proofErr w:type="gramEnd"/>
+      <w:r>
+        <w:rPr>
+          <w:rFonts w:ascii="Cascadia Code" w:eastAsia="Times New Roman" w:hAnsi="Cascadia Code" w:cs="Cascadia Code"/>
+          <w:color w:val="61AFEF"/>
+          <w:sz w:val="22"/>
+          <w:szCs w:val="22"/>
+        </w:rPr>
+        <w:t>_back</w:t>
       </w:r>
       <w:r>
         <w:rPr>
@@ -4513,6 +4659,7 @@
         </w:rPr>
         <w:t xml:space="preserve">                </w:t>
       </w:r>
+      <w:proofErr w:type="gramStart"/>
       <w:r>
         <w:rPr>
           <w:rFonts w:ascii="Cascadia Code" w:eastAsia="Times New Roman" w:hAnsi="Cascadia Code" w:cs="Cascadia Code"/>
@@ -4547,7 +4694,17 @@
           <w:sz w:val="22"/>
           <w:szCs w:val="22"/>
         </w:rPr>
-        <w:t>();</w:t>
+        <w:t>(</w:t>
+      </w:r>
+      <w:proofErr w:type="gramEnd"/>
+      <w:r>
+        <w:rPr>
+          <w:rFonts w:ascii="Cascadia Code" w:eastAsia="Times New Roman" w:hAnsi="Cascadia Code" w:cs="Cascadia Code"/>
+          <w:color w:val="ABB2BF"/>
+          <w:sz w:val="22"/>
+          <w:szCs w:val="22"/>
+        </w:rPr>
+        <w:t>);</w:t>
       </w:r>
     </w:p>
     <w:p>
@@ -4570,6 +4727,7 @@
         </w:rPr>
         <w:t xml:space="preserve">                </w:t>
       </w:r>
+      <w:proofErr w:type="gramStart"/>
       <w:r>
         <w:rPr>
           <w:rFonts w:ascii="Cascadia Code" w:eastAsia="Times New Roman" w:hAnsi="Cascadia Code" w:cs="Cascadia Code"/>
@@ -4588,6 +4746,7 @@
         </w:rPr>
         <w:t>(</w:t>
       </w:r>
+      <w:proofErr w:type="gramEnd"/>
       <w:r>
         <w:rPr>
           <w:rFonts w:ascii="Cascadia Code" w:eastAsia="Times New Roman" w:hAnsi="Cascadia Code" w:cs="Cascadia Code"/>
@@ -4867,6 +5026,7 @@
         </w:rPr>
         <w:t xml:space="preserve">                        </w:t>
       </w:r>
+      <w:proofErr w:type="gramStart"/>
       <w:r>
         <w:rPr>
           <w:rFonts w:ascii="Cascadia Code" w:eastAsia="Times New Roman" w:hAnsi="Cascadia Code" w:cs="Cascadia Code"/>
@@ -4894,6 +5054,7 @@
         </w:rPr>
         <w:t>push</w:t>
       </w:r>
+      <w:proofErr w:type="gramEnd"/>
       <w:r>
         <w:rPr>
           <w:rFonts w:ascii="Cascadia Code" w:eastAsia="Times New Roman" w:hAnsi="Cascadia Code" w:cs="Cascadia Code"/>
@@ -5035,7 +5196,23 @@
           <w:szCs w:val="28"/>
         </w:rPr>
         <w:tab/>
-        <w:t>The Idea behind this is to keep pushing inside Q until we find out smaller and smaller distances. If we find out smaller we’ll update all node belonging to that vertex.</w:t>
+        <w:t xml:space="preserve">The Idea behind this is to keep pushing inside Q until we find out smaller and smaller distances. If we find out </w:t>
+      </w:r>
+      <w:proofErr w:type="gramStart"/>
+      <w:r>
+        <w:rPr>
+          <w:sz w:val="24"/>
+          <w:szCs w:val="28"/>
+        </w:rPr>
+        <w:t>smaller</w:t>
+      </w:r>
+      <w:proofErr w:type="gramEnd"/>
+      <w:r>
+        <w:rPr>
+          <w:sz w:val="24"/>
+          <w:szCs w:val="28"/>
+        </w:rPr>
+        <w:t xml:space="preserve"> we’ll update all node belonging to that vertex.</w:t>
       </w:r>
       <w:r>
         <w:rPr>
@@ -5246,6 +5423,7 @@
         </w:rPr>
         <w:t xml:space="preserve"> </w:t>
       </w:r>
+      <w:proofErr w:type="gramStart"/>
       <w:r>
         <w:rPr>
           <w:rFonts w:ascii="Cascadia Code" w:eastAsia="Times New Roman" w:hAnsi="Cascadia Code" w:cs="Cascadia Code"/>
@@ -5264,6 +5442,7 @@
         </w:rPr>
         <w:t>(</w:t>
       </w:r>
+      <w:proofErr w:type="gramEnd"/>
       <w:r>
         <w:rPr>
           <w:rFonts w:ascii="Cascadia Code" w:eastAsia="Times New Roman" w:hAnsi="Cascadia Code" w:cs="Cascadia Code"/>
@@ -5324,7 +5503,17 @@
           <w:sz w:val="22"/>
           <w:szCs w:val="22"/>
         </w:rPr>
-        <w:t>        st.</w:t>
+        <w:t xml:space="preserve">        </w:t>
+      </w:r>
+      <w:proofErr w:type="gramStart"/>
+      <w:r>
+        <w:rPr>
+          <w:rFonts w:ascii="Cascadia Code" w:eastAsia="Times New Roman" w:hAnsi="Cascadia Code" w:cs="Cascadia Code"/>
+          <w:color w:val="F8F8F2"/>
+          <w:sz w:val="22"/>
+          <w:szCs w:val="22"/>
+        </w:rPr>
+        <w:t>st.</w:t>
       </w:r>
       <w:r>
         <w:rPr>
@@ -5335,6 +5524,7 @@
         </w:rPr>
         <w:t>insert</w:t>
       </w:r>
+      <w:proofErr w:type="gramEnd"/>
       <w:r>
         <w:rPr>
           <w:rFonts w:ascii="Cascadia Code" w:eastAsia="Times New Roman" w:hAnsi="Cascadia Code" w:cs="Cascadia Code"/>
@@ -5507,6 +5697,7 @@
         </w:rPr>
         <w:t>while</w:t>
       </w:r>
+      <w:proofErr w:type="gramStart"/>
       <w:r>
         <w:rPr>
           <w:rFonts w:ascii="Cascadia Code" w:eastAsia="Times New Roman" w:hAnsi="Cascadia Code" w:cs="Cascadia Code"/>
@@ -5532,7 +5723,17 @@
           <w:sz w:val="22"/>
           <w:szCs w:val="22"/>
         </w:rPr>
-        <w:t>st.</w:t>
+        <w:t>st</w:t>
+      </w:r>
+      <w:proofErr w:type="gramEnd"/>
+      <w:r>
+        <w:rPr>
+          <w:rFonts w:ascii="Cascadia Code" w:eastAsia="Times New Roman" w:hAnsi="Cascadia Code" w:cs="Cascadia Code"/>
+          <w:color w:val="F8F8F2"/>
+          <w:sz w:val="22"/>
+          <w:szCs w:val="22"/>
+        </w:rPr>
+        <w:t>.</w:t>
       </w:r>
       <w:r>
         <w:rPr>
@@ -5641,6 +5842,7 @@
         </w:rPr>
         <w:t>*</w:t>
       </w:r>
+      <w:proofErr w:type="gramStart"/>
       <w:r>
         <w:rPr>
           <w:rFonts w:ascii="Cascadia Code" w:eastAsia="Times New Roman" w:hAnsi="Cascadia Code" w:cs="Cascadia Code"/>
@@ -5659,6 +5861,7 @@
         </w:rPr>
         <w:t>begin</w:t>
       </w:r>
+      <w:proofErr w:type="gramEnd"/>
       <w:r>
         <w:rPr>
           <w:rFonts w:ascii="Cascadia Code" w:eastAsia="Times New Roman" w:hAnsi="Cascadia Code" w:cs="Cascadia Code"/>
@@ -5826,7 +6029,17 @@
           <w:sz w:val="22"/>
           <w:szCs w:val="22"/>
         </w:rPr>
-        <w:t>            st.</w:t>
+        <w:t xml:space="preserve">            </w:t>
+      </w:r>
+      <w:proofErr w:type="gramStart"/>
+      <w:r>
+        <w:rPr>
+          <w:rFonts w:ascii="Cascadia Code" w:eastAsia="Times New Roman" w:hAnsi="Cascadia Code" w:cs="Cascadia Code"/>
+          <w:color w:val="F8F8F2"/>
+          <w:sz w:val="22"/>
+          <w:szCs w:val="22"/>
+        </w:rPr>
+        <w:t>st.</w:t>
       </w:r>
       <w:r>
         <w:rPr>
@@ -5837,6 +6050,7 @@
         </w:rPr>
         <w:t>erase</w:t>
       </w:r>
+      <w:proofErr w:type="gramEnd"/>
       <w:r>
         <w:rPr>
           <w:rFonts w:ascii="Cascadia Code" w:eastAsia="Times New Roman" w:hAnsi="Cascadia Code" w:cs="Cascadia Code"/>
@@ -5906,6 +6120,7 @@
         </w:rPr>
         <w:t xml:space="preserve">            </w:t>
       </w:r>
+      <w:proofErr w:type="gramStart"/>
       <w:r>
         <w:rPr>
           <w:rFonts w:ascii="Cascadia Code" w:eastAsia="Times New Roman" w:hAnsi="Cascadia Code" w:cs="Cascadia Code"/>
@@ -5924,6 +6139,7 @@
         </w:rPr>
         <w:t>(</w:t>
       </w:r>
+      <w:proofErr w:type="gramEnd"/>
       <w:r>
         <w:rPr>
           <w:rFonts w:ascii="Cascadia Code" w:eastAsia="Times New Roman" w:hAnsi="Cascadia Code" w:cs="Cascadia Code"/>
@@ -6278,6 +6494,7 @@
         </w:rPr>
         <w:t>node</w:t>
       </w:r>
+      <w:proofErr w:type="gramStart"/>
       <w:r>
         <w:rPr>
           <w:rFonts w:ascii="Cascadia Code" w:eastAsia="Times New Roman" w:hAnsi="Cascadia Code" w:cs="Cascadia Code"/>
@@ -6296,6 +6513,7 @@
         </w:rPr>
         <w:t>){</w:t>
       </w:r>
+      <w:proofErr w:type="gramEnd"/>
     </w:p>
     <w:p>
       <w:pPr>
@@ -6435,7 +6653,17 @@
           <w:sz w:val="22"/>
           <w:szCs w:val="22"/>
         </w:rPr>
-        <w:t>                    st.</w:t>
+        <w:t xml:space="preserve">                    </w:t>
+      </w:r>
+      <w:proofErr w:type="gramStart"/>
+      <w:r>
+        <w:rPr>
+          <w:rFonts w:ascii="Cascadia Code" w:eastAsia="Times New Roman" w:hAnsi="Cascadia Code" w:cs="Cascadia Code"/>
+          <w:color w:val="F8F8F2"/>
+          <w:sz w:val="22"/>
+          <w:szCs w:val="22"/>
+        </w:rPr>
+        <w:t>st.</w:t>
       </w:r>
       <w:r>
         <w:rPr>
@@ -6446,6 +6674,7 @@
         </w:rPr>
         <w:t>insert</w:t>
       </w:r>
+      <w:proofErr w:type="gramEnd"/>
       <w:r>
         <w:rPr>
           <w:rFonts w:ascii="Cascadia Code" w:eastAsia="Times New Roman" w:hAnsi="Cascadia Code" w:cs="Cascadia Code"/>
@@ -6571,7 +6800,27 @@
           <w:sz w:val="22"/>
           <w:szCs w:val="22"/>
         </w:rPr>
-        <w:t>If we find out smaller we’ll update all node belonging to that vertex */</w:t>
+        <w:t xml:space="preserve">If we find out </w:t>
+      </w:r>
+      <w:proofErr w:type="gramStart"/>
+      <w:r>
+        <w:rPr>
+          <w:rFonts w:ascii="Cascadia Code" w:eastAsia="Times New Roman" w:hAnsi="Cascadia Code" w:cs="Cascadia Code"/>
+          <w:color w:val="F8F8F2"/>
+          <w:sz w:val="22"/>
+          <w:szCs w:val="22"/>
+        </w:rPr>
+        <w:t>smaller</w:t>
+      </w:r>
+      <w:proofErr w:type="gramEnd"/>
+      <w:r>
+        <w:rPr>
+          <w:rFonts w:ascii="Cascadia Code" w:eastAsia="Times New Roman" w:hAnsi="Cascadia Code" w:cs="Cascadia Code"/>
+          <w:color w:val="F8F8F2"/>
+          <w:sz w:val="22"/>
+          <w:szCs w:val="22"/>
+        </w:rPr>
+        <w:t xml:space="preserve"> we’ll update all node belonging to that vertex */</w:t>
       </w:r>
     </w:p>
     <w:p>
@@ -7120,6 +7369,7 @@
         </w:rPr>
         <w:t xml:space="preserve">        </w:t>
       </w:r>
+      <w:proofErr w:type="gramStart"/>
       <w:r>
         <w:rPr>
           <w:rFonts w:ascii="Cascadia Code" w:eastAsia="Times New Roman" w:hAnsi="Cascadia Code" w:cs="Cascadia Code"/>
@@ -7138,6 +7388,7 @@
         </w:rPr>
         <w:t>(</w:t>
       </w:r>
+      <w:proofErr w:type="gramEnd"/>
       <w:r>
         <w:rPr>
           <w:rFonts w:ascii="Cascadia Code" w:eastAsia="Times New Roman" w:hAnsi="Cascadia Code" w:cs="Cascadia Code"/>
@@ -7242,7 +7493,17 @@
           <w:sz w:val="22"/>
           <w:szCs w:val="22"/>
         </w:rPr>
-        <w:t>]]</w:t>
+        <w:t>]</w:t>
+      </w:r>
+      <w:proofErr w:type="gramStart"/>
+      <w:r>
+        <w:rPr>
+          <w:rFonts w:ascii="Cascadia Code" w:eastAsia="Times New Roman" w:hAnsi="Cascadia Code" w:cs="Cascadia Code"/>
+          <w:color w:val="A6E22E"/>
+          <w:sz w:val="22"/>
+          <w:szCs w:val="22"/>
+        </w:rPr>
+        <w:t>]</w:t>
       </w:r>
       <w:r>
         <w:rPr>
@@ -7260,7 +7521,17 @@
           <w:sz w:val="22"/>
           <w:szCs w:val="22"/>
         </w:rPr>
-        <w:t>push_back</w:t>
+        <w:t>push</w:t>
+      </w:r>
+      <w:proofErr w:type="gramEnd"/>
+      <w:r>
+        <w:rPr>
+          <w:rFonts w:ascii="Cascadia Code" w:eastAsia="Times New Roman" w:hAnsi="Cascadia Code" w:cs="Cascadia Code"/>
+          <w:color w:val="A6E22E"/>
+          <w:sz w:val="22"/>
+          <w:szCs w:val="22"/>
+        </w:rPr>
+        <w:t>_back</w:t>
       </w:r>
       <w:r>
         <w:rPr>
@@ -7603,16 +7874,36 @@
           <w:sz w:val="22"/>
           <w:szCs w:val="22"/>
         </w:rPr>
-        <w:t>&gt;&gt;</w:t>
-      </w:r>
-      <w:r>
-        <w:rPr>
-          <w:rFonts w:ascii="Cascadia Code" w:eastAsia="Times New Roman" w:hAnsi="Cascadia Code" w:cs="Cascadia Code"/>
-          <w:color w:val="F8F8F2"/>
-          <w:sz w:val="22"/>
-          <w:szCs w:val="22"/>
-        </w:rPr>
-        <w:t xml:space="preserve"> , </w:t>
+        <w:t>&gt;</w:t>
+      </w:r>
+      <w:proofErr w:type="gramStart"/>
+      <w:r>
+        <w:rPr>
+          <w:rFonts w:ascii="Cascadia Code" w:eastAsia="Times New Roman" w:hAnsi="Cascadia Code" w:cs="Cascadia Code"/>
+          <w:color w:val="F92672"/>
+          <w:sz w:val="22"/>
+          <w:szCs w:val="22"/>
+        </w:rPr>
+        <w:t>&gt;</w:t>
+      </w:r>
+      <w:r>
+        <w:rPr>
+          <w:rFonts w:ascii="Cascadia Code" w:eastAsia="Times New Roman" w:hAnsi="Cascadia Code" w:cs="Cascadia Code"/>
+          <w:color w:val="F8F8F2"/>
+          <w:sz w:val="22"/>
+          <w:szCs w:val="22"/>
+        </w:rPr>
+        <w:t xml:space="preserve"> ,</w:t>
+      </w:r>
+      <w:proofErr w:type="gramEnd"/>
+      <w:r>
+        <w:rPr>
+          <w:rFonts w:ascii="Cascadia Code" w:eastAsia="Times New Roman" w:hAnsi="Cascadia Code" w:cs="Cascadia Code"/>
+          <w:color w:val="F8F8F2"/>
+          <w:sz w:val="22"/>
+          <w:szCs w:val="22"/>
+        </w:rPr>
+        <w:t xml:space="preserve"> </w:t>
       </w:r>
       <w:r>
         <w:rPr>
@@ -7773,6 +8064,7 @@
         </w:rPr>
         <w:t xml:space="preserve"> </w:t>
       </w:r>
+      <w:proofErr w:type="gramStart"/>
       <w:r>
         <w:rPr>
           <w:rFonts w:ascii="Cascadia Code" w:eastAsia="Times New Roman" w:hAnsi="Cascadia Code" w:cs="Cascadia Code"/>
@@ -7791,6 +8083,7 @@
         </w:rPr>
         <w:t>(</w:t>
       </w:r>
+      <w:proofErr w:type="gramEnd"/>
       <w:r>
         <w:rPr>
           <w:rFonts w:ascii="Cascadia Code" w:eastAsia="Times New Roman" w:hAnsi="Cascadia Code" w:cs="Cascadia Code"/>
@@ -7869,7 +8162,17 @@
           <w:sz w:val="22"/>
           <w:szCs w:val="22"/>
         </w:rPr>
-        <w:t>        q.</w:t>
+        <w:t xml:space="preserve">        </w:t>
+      </w:r>
+      <w:proofErr w:type="gramStart"/>
+      <w:r>
+        <w:rPr>
+          <w:rFonts w:ascii="Cascadia Code" w:eastAsia="Times New Roman" w:hAnsi="Cascadia Code" w:cs="Cascadia Code"/>
+          <w:color w:val="F8F8F2"/>
+          <w:sz w:val="22"/>
+          <w:szCs w:val="22"/>
+        </w:rPr>
+        <w:t>q.</w:t>
       </w:r>
       <w:r>
         <w:rPr>
@@ -7880,6 +8183,7 @@
         </w:rPr>
         <w:t>push</w:t>
       </w:r>
+      <w:proofErr w:type="gramEnd"/>
       <w:r>
         <w:rPr>
           <w:rFonts w:ascii="Cascadia Code" w:eastAsia="Times New Roman" w:hAnsi="Cascadia Code" w:cs="Cascadia Code"/>
@@ -8073,6 +8377,7 @@
         </w:rPr>
         <w:t>while</w:t>
       </w:r>
+      <w:proofErr w:type="gramStart"/>
       <w:r>
         <w:rPr>
           <w:rFonts w:ascii="Cascadia Code" w:eastAsia="Times New Roman" w:hAnsi="Cascadia Code" w:cs="Cascadia Code"/>
@@ -8098,7 +8403,17 @@
           <w:sz w:val="22"/>
           <w:szCs w:val="22"/>
         </w:rPr>
-        <w:t>q.</w:t>
+        <w:t>q</w:t>
+      </w:r>
+      <w:proofErr w:type="gramEnd"/>
+      <w:r>
+        <w:rPr>
+          <w:rFonts w:ascii="Cascadia Code" w:eastAsia="Times New Roman" w:hAnsi="Cascadia Code" w:cs="Cascadia Code"/>
+          <w:color w:val="F8F8F2"/>
+          <w:sz w:val="22"/>
+          <w:szCs w:val="22"/>
+        </w:rPr>
+        <w:t>.</w:t>
       </w:r>
       <w:r>
         <w:rPr>
@@ -8196,7 +8511,17 @@
           <w:sz w:val="22"/>
           <w:szCs w:val="22"/>
         </w:rPr>
-        <w:t xml:space="preserve"> q.</w:t>
+        <w:t xml:space="preserve"> </w:t>
+      </w:r>
+      <w:proofErr w:type="gramStart"/>
+      <w:r>
+        <w:rPr>
+          <w:rFonts w:ascii="Cascadia Code" w:eastAsia="Times New Roman" w:hAnsi="Cascadia Code" w:cs="Cascadia Code"/>
+          <w:color w:val="F8F8F2"/>
+          <w:sz w:val="22"/>
+          <w:szCs w:val="22"/>
+        </w:rPr>
+        <w:t>q.</w:t>
       </w:r>
       <w:r>
         <w:rPr>
@@ -8214,7 +8539,17 @@
           <w:sz w:val="22"/>
           <w:szCs w:val="22"/>
         </w:rPr>
-        <w:t>();</w:t>
+        <w:t>(</w:t>
+      </w:r>
+      <w:proofErr w:type="gramEnd"/>
+      <w:r>
+        <w:rPr>
+          <w:rFonts w:ascii="Cascadia Code" w:eastAsia="Times New Roman" w:hAnsi="Cascadia Code" w:cs="Cascadia Code"/>
+          <w:color w:val="F8F8F2"/>
+          <w:sz w:val="22"/>
+          <w:szCs w:val="22"/>
+        </w:rPr>
+        <w:t>);</w:t>
       </w:r>
     </w:p>
     <w:p>
@@ -8374,7 +8709,17 @@
           <w:sz w:val="22"/>
           <w:szCs w:val="22"/>
         </w:rPr>
-        <w:t>            q.</w:t>
+        <w:t xml:space="preserve">            </w:t>
+      </w:r>
+      <w:proofErr w:type="gramStart"/>
+      <w:r>
+        <w:rPr>
+          <w:rFonts w:ascii="Cascadia Code" w:eastAsia="Times New Roman" w:hAnsi="Cascadia Code" w:cs="Cascadia Code"/>
+          <w:color w:val="F8F8F2"/>
+          <w:sz w:val="22"/>
+          <w:szCs w:val="22"/>
+        </w:rPr>
+        <w:t>q.</w:t>
       </w:r>
       <w:r>
         <w:rPr>
@@ -8392,7 +8737,17 @@
           <w:sz w:val="22"/>
           <w:szCs w:val="22"/>
         </w:rPr>
-        <w:t>();</w:t>
+        <w:t>(</w:t>
+      </w:r>
+      <w:proofErr w:type="gramEnd"/>
+      <w:r>
+        <w:rPr>
+          <w:rFonts w:ascii="Cascadia Code" w:eastAsia="Times New Roman" w:hAnsi="Cascadia Code" w:cs="Cascadia Code"/>
+          <w:color w:val="F8F8F2"/>
+          <w:sz w:val="22"/>
+          <w:szCs w:val="22"/>
+        </w:rPr>
+        <w:t>);</w:t>
       </w:r>
     </w:p>
     <w:p>
@@ -8436,6 +8791,7 @@
         </w:rPr>
         <w:t xml:space="preserve">            </w:t>
       </w:r>
+      <w:proofErr w:type="gramStart"/>
       <w:r>
         <w:rPr>
           <w:rFonts w:ascii="Cascadia Code" w:eastAsia="Times New Roman" w:hAnsi="Cascadia Code" w:cs="Cascadia Code"/>
@@ -8454,6 +8810,7 @@
         </w:rPr>
         <w:t>(</w:t>
       </w:r>
+      <w:proofErr w:type="gramEnd"/>
       <w:r>
         <w:rPr>
           <w:rFonts w:ascii="Cascadia Code" w:eastAsia="Times New Roman" w:hAnsi="Cascadia Code" w:cs="Cascadia Code"/>
@@ -8817,6 +9174,7 @@
         </w:rPr>
         <w:t>node</w:t>
       </w:r>
+      <w:proofErr w:type="gramStart"/>
       <w:r>
         <w:rPr>
           <w:rFonts w:ascii="Cascadia Code" w:eastAsia="Times New Roman" w:hAnsi="Cascadia Code" w:cs="Cascadia Code"/>
@@ -8835,6 +9193,7 @@
         </w:rPr>
         <w:t>){</w:t>
       </w:r>
+      <w:proofErr w:type="gramEnd"/>
     </w:p>
     <w:p>
       <w:pPr>
@@ -8983,7 +9342,17 @@
           <w:sz w:val="22"/>
           <w:szCs w:val="22"/>
         </w:rPr>
-        <w:t>                    q.</w:t>
+        <w:t xml:space="preserve">                    </w:t>
+      </w:r>
+      <w:proofErr w:type="gramStart"/>
+      <w:r>
+        <w:rPr>
+          <w:rFonts w:ascii="Cascadia Code" w:eastAsia="Times New Roman" w:hAnsi="Cascadia Code" w:cs="Cascadia Code"/>
+          <w:color w:val="F8F8F2"/>
+          <w:sz w:val="22"/>
+          <w:szCs w:val="22"/>
+        </w:rPr>
+        <w:t>q.</w:t>
       </w:r>
       <w:r>
         <w:rPr>
@@ -8994,6 +9363,7 @@
         </w:rPr>
         <w:t>push</w:t>
       </w:r>
+      <w:proofErr w:type="gramEnd"/>
       <w:r>
         <w:rPr>
           <w:rFonts w:ascii="Cascadia Code" w:eastAsia="Times New Roman" w:hAnsi="Cascadia Code" w:cs="Cascadia Code"/>
@@ -9108,7 +9478,25 @@
           <w:sz w:val="22"/>
           <w:szCs w:val="22"/>
         </w:rPr>
-        <w:t xml:space="preserve">If we find out smaller we’ll update all node belonging to that vertex </w:t>
+        <w:t xml:space="preserve">If we find out </w:t>
+      </w:r>
+      <w:r>
+        <w:rPr>
+          <w:rFonts w:ascii="Cascadia Code" w:eastAsia="Times New Roman" w:hAnsi="Cascadia Code" w:cs="Cascadia Code"/>
+          <w:color w:val="F8F8F2"/>
+          <w:sz w:val="22"/>
+          <w:szCs w:val="22"/>
+        </w:rPr>
+        <w:t>smaller,</w:t>
+      </w:r>
+      <w:r>
+        <w:rPr>
+          <w:rFonts w:ascii="Cascadia Code" w:eastAsia="Times New Roman" w:hAnsi="Cascadia Code" w:cs="Cascadia Code"/>
+          <w:color w:val="F8F8F2"/>
+          <w:sz w:val="22"/>
+          <w:szCs w:val="22"/>
+        </w:rPr>
+        <w:t xml:space="preserve"> we’ll update all node belonging to that vertex </w:t>
       </w:r>
       <w:bookmarkEnd w:id="0"/>
       <w:r>
@@ -9281,6 +9669,7 @@
         </w:rPr>
         <w:t xml:space="preserve">        </w:t>
       </w:r>
+      <w:proofErr w:type="gramStart"/>
       <w:r>
         <w:rPr>
           <w:rFonts w:ascii="Cascadia Code" w:eastAsia="Times New Roman" w:hAnsi="Cascadia Code" w:cs="Cascadia Code"/>
@@ -9299,6 +9688,7 @@
         </w:rPr>
         <w:t>(</w:t>
       </w:r>
+      <w:proofErr w:type="gramEnd"/>
       <w:r>
         <w:rPr>
           <w:rFonts w:ascii="Cascadia Code" w:eastAsia="Times New Roman" w:hAnsi="Cascadia Code" w:cs="Cascadia Code"/>
@@ -9591,6 +9981,7 @@
         </w:rPr>
         <w:t xml:space="preserve"> </w:t>
       </w:r>
+      <w:proofErr w:type="gramStart"/>
       <w:r>
         <w:rPr>
           <w:rFonts w:ascii="Cascadia Code" w:eastAsia="Times New Roman" w:hAnsi="Cascadia Code" w:cs="Cascadia Code"/>
@@ -9607,7 +9998,17 @@
           <w:sz w:val="22"/>
           <w:szCs w:val="22"/>
         </w:rPr>
-        <w:t>(ans, dist</w:t>
+        <w:t>(</w:t>
+      </w:r>
+      <w:proofErr w:type="gramEnd"/>
+      <w:r>
+        <w:rPr>
+          <w:rFonts w:ascii="Cascadia Code" w:eastAsia="Times New Roman" w:hAnsi="Cascadia Code" w:cs="Cascadia Code"/>
+          <w:color w:val="F8F8F2"/>
+          <w:sz w:val="22"/>
+          <w:szCs w:val="22"/>
+        </w:rPr>
+        <w:t>ans, dist</w:t>
       </w:r>
       <w:r>
         <w:rPr>
@@ -9812,7 +10213,23 @@
           <w:sz w:val="24"/>
           <w:szCs w:val="28"/>
         </w:rPr>
-        <w:t>In Directed graph to detect a cycle we consider visited[]  and recursion Stack[] to check cycle.</w:t>
+        <w:t xml:space="preserve">In Directed graph to detect a cycle we consider </w:t>
+      </w:r>
+      <w:proofErr w:type="gramStart"/>
+      <w:r>
+        <w:rPr>
+          <w:sz w:val="24"/>
+          <w:szCs w:val="28"/>
+        </w:rPr>
+        <w:t>visited[</w:t>
+      </w:r>
+      <w:proofErr w:type="gramEnd"/>
+      <w:r>
+        <w:rPr>
+          <w:sz w:val="24"/>
+          <w:szCs w:val="28"/>
+        </w:rPr>
+        <w:t>]  and recursion Stack[] to check cycle.</w:t>
       </w:r>
     </w:p>
     <w:p>
@@ -10410,6 +10827,7 @@
         </w:rPr>
         <w:t xml:space="preserve"> </w:t>
       </w:r>
+      <w:proofErr w:type="gramStart"/>
       <w:r>
         <w:rPr>
           <w:rFonts w:ascii="Cascadia Code" w:eastAsia="Times New Roman" w:hAnsi="Cascadia Code" w:cs="Cascadia Code"/>
@@ -10428,6 +10846,7 @@
         </w:rPr>
         <w:t>(</w:t>
       </w:r>
+      <w:proofErr w:type="gramEnd"/>
       <w:r>
         <w:rPr>
           <w:rFonts w:ascii="Cascadia Code" w:eastAsia="Times New Roman" w:hAnsi="Cascadia Code" w:cs="Cascadia Code"/>
@@ -10637,6 +11056,7 @@
         </w:rPr>
         <w:t>(</w:t>
       </w:r>
+      <w:proofErr w:type="gramStart"/>
       <w:r>
         <w:rPr>
           <w:rFonts w:ascii="Cascadia Code" w:eastAsia="Times New Roman" w:hAnsi="Cascadia Code" w:cs="Cascadia Code"/>
@@ -10666,6 +11086,7 @@
         </w:rPr>
         <w:t>false</w:t>
       </w:r>
+      <w:proofErr w:type="gramEnd"/>
       <w:r>
         <w:rPr>
           <w:rFonts w:ascii="Cascadia Code" w:eastAsia="Times New Roman" w:hAnsi="Cascadia Code" w:cs="Cascadia Code"/>
@@ -10752,6 +11173,7 @@
         </w:rPr>
         <w:t xml:space="preserve">        </w:t>
       </w:r>
+      <w:proofErr w:type="gramStart"/>
       <w:r>
         <w:rPr>
           <w:rFonts w:ascii="Cascadia Code" w:eastAsia="Times New Roman" w:hAnsi="Cascadia Code" w:cs="Cascadia Code"/>
@@ -10770,6 +11192,7 @@
         </w:rPr>
         <w:t>(</w:t>
       </w:r>
+      <w:proofErr w:type="gramEnd"/>
       <w:r>
         <w:rPr>
           <w:rFonts w:ascii="Cascadia Code" w:eastAsia="Times New Roman" w:hAnsi="Cascadia Code" w:cs="Cascadia Code"/>
@@ -10915,6 +11338,7 @@
         </w:rPr>
         <w:t>if</w:t>
       </w:r>
+      <w:proofErr w:type="gramStart"/>
       <w:r>
         <w:rPr>
           <w:rFonts w:ascii="Cascadia Code" w:eastAsia="Times New Roman" w:hAnsi="Cascadia Code" w:cs="Cascadia Code"/>
@@ -10942,6 +11366,7 @@
         </w:rPr>
         <w:t>vis</w:t>
       </w:r>
+      <w:proofErr w:type="gramEnd"/>
       <w:r>
         <w:rPr>
           <w:rFonts w:ascii="Cascadia Code" w:eastAsia="Times New Roman" w:hAnsi="Cascadia Code" w:cs="Cascadia Code"/>
@@ -10999,6 +11424,7 @@
         </w:rPr>
         <w:t xml:space="preserve">                </w:t>
       </w:r>
+      <w:proofErr w:type="gramStart"/>
       <w:r>
         <w:rPr>
           <w:rFonts w:ascii="Cascadia Code" w:eastAsia="Times New Roman" w:hAnsi="Cascadia Code" w:cs="Cascadia Code"/>
@@ -11017,6 +11443,7 @@
         </w:rPr>
         <w:t>(</w:t>
       </w:r>
+      <w:proofErr w:type="gramEnd"/>
       <w:r>
         <w:rPr>
           <w:rFonts w:ascii="Cascadia Code" w:eastAsia="Times New Roman" w:hAnsi="Cascadia Code" w:cs="Cascadia Code"/>
@@ -11315,6 +11742,7 @@
         </w:rPr>
         <w:t xml:space="preserve"> </w:t>
       </w:r>
+      <w:proofErr w:type="gramStart"/>
       <w:r>
         <w:rPr>
           <w:rFonts w:ascii="Cascadia Code" w:eastAsia="Times New Roman" w:hAnsi="Cascadia Code" w:cs="Cascadia Code"/>
@@ -11333,6 +11761,7 @@
         </w:rPr>
         <w:t>(</w:t>
       </w:r>
+      <w:proofErr w:type="gramEnd"/>
       <w:r>
         <w:rPr>
           <w:rFonts w:ascii="Cascadia Code" w:eastAsia="Times New Roman" w:hAnsi="Cascadia Code" w:cs="Cascadia Code"/>
@@ -11933,6 +12362,7 @@
         </w:rPr>
         <w:t xml:space="preserve">        </w:t>
       </w:r>
+      <w:proofErr w:type="gramStart"/>
       <w:r>
         <w:rPr>
           <w:rFonts w:ascii="Cascadia Code" w:eastAsia="Times New Roman" w:hAnsi="Cascadia Code" w:cs="Cascadia Code"/>
@@ -11951,6 +12381,7 @@
         </w:rPr>
         <w:t>(</w:t>
       </w:r>
+      <w:proofErr w:type="gramEnd"/>
       <w:r>
         <w:rPr>
           <w:rFonts w:ascii="Cascadia Code" w:eastAsia="Times New Roman" w:hAnsi="Cascadia Code" w:cs="Cascadia Code"/>
@@ -12041,6 +12472,7 @@
         </w:rPr>
         <w:t>if</w:t>
       </w:r>
+      <w:proofErr w:type="gramStart"/>
       <w:r>
         <w:rPr>
           <w:rFonts w:ascii="Cascadia Code" w:eastAsia="Times New Roman" w:hAnsi="Cascadia Code" w:cs="Cascadia Code"/>
@@ -12070,6 +12502,7 @@
         </w:rPr>
         <w:t>vis</w:t>
       </w:r>
+      <w:proofErr w:type="gramEnd"/>
       <w:r>
         <w:rPr>
           <w:rFonts w:ascii="Cascadia Code" w:eastAsia="Times New Roman" w:hAnsi="Cascadia Code" w:cs="Cascadia Code"/>
@@ -12145,6 +12578,7 @@
         </w:rPr>
         <w:t xml:space="preserve"> </w:t>
       </w:r>
+      <w:proofErr w:type="gramStart"/>
       <w:r>
         <w:rPr>
           <w:rFonts w:ascii="Cascadia Code" w:eastAsia="Times New Roman" w:hAnsi="Cascadia Code" w:cs="Cascadia Code"/>
@@ -12163,6 +12597,7 @@
         </w:rPr>
         <w:t>(</w:t>
       </w:r>
+      <w:proofErr w:type="gramEnd"/>
       <w:r>
         <w:rPr>
           <w:rFonts w:ascii="Cascadia Code" w:eastAsia="Times New Roman" w:hAnsi="Cascadia Code" w:cs="Cascadia Code"/>
@@ -12650,7 +13085,23 @@
           <w:sz w:val="24"/>
           <w:szCs w:val="28"/>
         </w:rPr>
-        <w:t>Here, We make use of visited[] and parent to identify from where node is traversed.</w:t>
+        <w:t xml:space="preserve">Here, We make use of </w:t>
+      </w:r>
+      <w:proofErr w:type="gramStart"/>
+      <w:r>
+        <w:rPr>
+          <w:sz w:val="24"/>
+          <w:szCs w:val="28"/>
+        </w:rPr>
+        <w:t>visited[</w:t>
+      </w:r>
+      <w:proofErr w:type="gramEnd"/>
+      <w:r>
+        <w:rPr>
+          <w:sz w:val="24"/>
+          <w:szCs w:val="28"/>
+        </w:rPr>
+        <w:t>] and parent to identify from where node is traversed.</w:t>
       </w:r>
     </w:p>
     <w:p>
@@ -13055,6 +13506,7 @@
         </w:rPr>
         <w:t xml:space="preserve"> </w:t>
       </w:r>
+      <w:proofErr w:type="gramStart"/>
       <w:r>
         <w:rPr>
           <w:rFonts w:ascii="Cascadia Code" w:eastAsia="Times New Roman" w:hAnsi="Cascadia Code" w:cs="Cascadia Code"/>
@@ -13073,6 +13525,7 @@
         </w:rPr>
         <w:t>(</w:t>
       </w:r>
+      <w:proofErr w:type="gramEnd"/>
       <w:r>
         <w:rPr>
           <w:rFonts w:ascii="Cascadia Code" w:eastAsia="Times New Roman" w:hAnsi="Cascadia Code" w:cs="Cascadia Code"/>
@@ -13282,6 +13735,7 @@
         </w:rPr>
         <w:t>(</w:t>
       </w:r>
+      <w:proofErr w:type="gramStart"/>
       <w:r>
         <w:rPr>
           <w:rFonts w:ascii="Cascadia Code" w:eastAsia="Times New Roman" w:hAnsi="Cascadia Code" w:cs="Cascadia Code"/>
@@ -13311,6 +13765,7 @@
         </w:rPr>
         <w:t>false</w:t>
       </w:r>
+      <w:proofErr w:type="gramEnd"/>
       <w:r>
         <w:rPr>
           <w:rFonts w:ascii="Cascadia Code" w:eastAsia="Times New Roman" w:hAnsi="Cascadia Code" w:cs="Cascadia Code"/>
@@ -13341,6 +13796,7 @@
         </w:rPr>
         <w:t xml:space="preserve">        </w:t>
       </w:r>
+      <w:proofErr w:type="gramStart"/>
       <w:r>
         <w:rPr>
           <w:rFonts w:ascii="Cascadia Code" w:eastAsia="Times New Roman" w:hAnsi="Cascadia Code" w:cs="Cascadia Code"/>
@@ -13359,6 +13815,7 @@
         </w:rPr>
         <w:t>(</w:t>
       </w:r>
+      <w:proofErr w:type="gramEnd"/>
       <w:r>
         <w:rPr>
           <w:rFonts w:ascii="Cascadia Code" w:eastAsia="Times New Roman" w:hAnsi="Cascadia Code" w:cs="Cascadia Code"/>
@@ -13483,6 +13940,7 @@
         </w:rPr>
         <w:t>if</w:t>
       </w:r>
+      <w:proofErr w:type="gramStart"/>
       <w:r>
         <w:rPr>
           <w:rFonts w:ascii="Cascadia Code" w:eastAsia="Times New Roman" w:hAnsi="Cascadia Code" w:cs="Cascadia Code"/>
@@ -13510,6 +13968,7 @@
         </w:rPr>
         <w:t>vis</w:t>
       </w:r>
+      <w:proofErr w:type="gramEnd"/>
       <w:r>
         <w:rPr>
           <w:rFonts w:ascii="Cascadia Code" w:eastAsia="Times New Roman" w:hAnsi="Cascadia Code" w:cs="Cascadia Code"/>
@@ -13567,6 +14026,7 @@
         </w:rPr>
         <w:t xml:space="preserve">                </w:t>
       </w:r>
+      <w:proofErr w:type="gramStart"/>
       <w:r>
         <w:rPr>
           <w:rFonts w:ascii="Cascadia Code" w:eastAsia="Times New Roman" w:hAnsi="Cascadia Code" w:cs="Cascadia Code"/>
@@ -13585,6 +14045,7 @@
         </w:rPr>
         <w:t>(</w:t>
       </w:r>
+      <w:proofErr w:type="gramEnd"/>
       <w:r>
         <w:rPr>
           <w:rFonts w:ascii="Cascadia Code" w:eastAsia="Times New Roman" w:hAnsi="Cascadia Code" w:cs="Cascadia Code"/>
@@ -13910,6 +14371,7 @@
         </w:rPr>
         <w:t xml:space="preserve"> </w:t>
       </w:r>
+      <w:proofErr w:type="gramStart"/>
       <w:r>
         <w:rPr>
           <w:rFonts w:ascii="Cascadia Code" w:eastAsia="Times New Roman" w:hAnsi="Cascadia Code" w:cs="Cascadia Code"/>
@@ -13928,6 +14390,7 @@
         </w:rPr>
         <w:t>(</w:t>
       </w:r>
+      <w:proofErr w:type="gramEnd"/>
       <w:r>
         <w:rPr>
           <w:rFonts w:ascii="Cascadia Code" w:eastAsia="Times New Roman" w:hAnsi="Cascadia Code" w:cs="Cascadia Code"/>
@@ -14306,6 +14769,7 @@
         </w:rPr>
         <w:t xml:space="preserve">        </w:t>
       </w:r>
+      <w:proofErr w:type="gramStart"/>
       <w:r>
         <w:rPr>
           <w:rFonts w:ascii="Cascadia Code" w:eastAsia="Times New Roman" w:hAnsi="Cascadia Code" w:cs="Cascadia Code"/>
@@ -14324,6 +14788,7 @@
         </w:rPr>
         <w:t>(</w:t>
       </w:r>
+      <w:proofErr w:type="gramEnd"/>
       <w:r>
         <w:rPr>
           <w:rFonts w:ascii="Cascadia Code" w:eastAsia="Times New Roman" w:hAnsi="Cascadia Code" w:cs="Cascadia Code"/>
@@ -14435,6 +14900,7 @@
         </w:rPr>
         <w:t>if</w:t>
       </w:r>
+      <w:proofErr w:type="gramStart"/>
       <w:r>
         <w:rPr>
           <w:rFonts w:ascii="Cascadia Code" w:eastAsia="Times New Roman" w:hAnsi="Cascadia Code" w:cs="Cascadia Code"/>
@@ -14464,6 +14930,7 @@
         </w:rPr>
         <w:t>vis</w:t>
       </w:r>
+      <w:proofErr w:type="gramEnd"/>
       <w:r>
         <w:rPr>
           <w:rFonts w:ascii="Cascadia Code" w:eastAsia="Times New Roman" w:hAnsi="Cascadia Code" w:cs="Cascadia Code"/>
@@ -14521,6 +14988,7 @@
         </w:rPr>
         <w:t xml:space="preserve">                </w:t>
       </w:r>
+      <w:proofErr w:type="gramStart"/>
       <w:r>
         <w:rPr>
           <w:rFonts w:ascii="Cascadia Code" w:eastAsia="Times New Roman" w:hAnsi="Cascadia Code" w:cs="Cascadia Code"/>
@@ -14539,6 +15007,7 @@
         </w:rPr>
         <w:t>(</w:t>
       </w:r>
+      <w:proofErr w:type="gramEnd"/>
       <w:r>
         <w:rPr>
           <w:rFonts w:ascii="Cascadia Code" w:eastAsia="Times New Roman" w:hAnsi="Cascadia Code" w:cs="Cascadia Code"/>
@@ -14734,6 +15203,7 @@
         </w:rPr>
         <w:t xml:space="preserve"> </w:t>
       </w:r>
+      <w:proofErr w:type="gramStart"/>
       <w:r>
         <w:rPr>
           <w:rFonts w:ascii="Cascadia Code" w:eastAsia="Times New Roman" w:hAnsi="Cascadia Code" w:cs="Cascadia Code"/>
@@ -14752,6 +15222,7 @@
         </w:rPr>
         <w:t>(</w:t>
       </w:r>
+      <w:proofErr w:type="gramEnd"/>
       <w:r>
         <w:rPr>
           <w:rFonts w:ascii="Cascadia Code" w:eastAsia="Times New Roman" w:hAnsi="Cascadia Code" w:cs="Cascadia Code"/>
@@ -15003,6 +15474,7 @@
         </w:rPr>
         <w:t xml:space="preserve"> </w:t>
       </w:r>
+      <w:proofErr w:type="gramStart"/>
       <w:r>
         <w:rPr>
           <w:rFonts w:ascii="Cascadia Code" w:eastAsia="Times New Roman" w:hAnsi="Cascadia Code" w:cs="Cascadia Code"/>
@@ -15021,6 +15493,7 @@
         </w:rPr>
         <w:t>(</w:t>
       </w:r>
+      <w:proofErr w:type="gramEnd"/>
       <w:r>
         <w:rPr>
           <w:rFonts w:ascii="Cascadia Code" w:eastAsia="Times New Roman" w:hAnsi="Cascadia Code" w:cs="Cascadia Code"/>
@@ -15288,6 +15761,7 @@
         </w:rPr>
         <w:t>         </w:t>
       </w:r>
+      <w:proofErr w:type="gramStart"/>
       <w:r>
         <w:rPr>
           <w:rFonts w:ascii="Cascadia Code" w:eastAsia="Times New Roman" w:hAnsi="Cascadia Code" w:cs="Cascadia Code"/>
@@ -15306,6 +15780,7 @@
         </w:rPr>
         <w:t>(</w:t>
       </w:r>
+      <w:proofErr w:type="gramEnd"/>
       <w:r>
         <w:rPr>
           <w:rFonts w:ascii="Cascadia Code" w:eastAsia="Times New Roman" w:hAnsi="Cascadia Code" w:cs="Cascadia Code"/>
@@ -15430,6 +15905,7 @@
         </w:rPr>
         <w:t>if</w:t>
       </w:r>
+      <w:proofErr w:type="gramStart"/>
       <w:r>
         <w:rPr>
           <w:rFonts w:ascii="Cascadia Code" w:eastAsia="Times New Roman" w:hAnsi="Cascadia Code" w:cs="Cascadia Code"/>
@@ -15457,6 +15933,7 @@
         </w:rPr>
         <w:t>vis</w:t>
       </w:r>
+      <w:proofErr w:type="gramEnd"/>
       <w:r>
         <w:rPr>
           <w:rFonts w:ascii="Cascadia Code" w:eastAsia="Times New Roman" w:hAnsi="Cascadia Code" w:cs="Cascadia Code"/>
@@ -15514,6 +15991,7 @@
         </w:rPr>
         <w:t>                 </w:t>
       </w:r>
+      <w:proofErr w:type="gramStart"/>
       <w:r>
         <w:rPr>
           <w:rFonts w:ascii="Cascadia Code" w:eastAsia="Times New Roman" w:hAnsi="Cascadia Code" w:cs="Cascadia Code"/>
@@ -15532,6 +16010,7 @@
         </w:rPr>
         <w:t>(</w:t>
       </w:r>
+      <w:proofErr w:type="gramEnd"/>
       <w:r>
         <w:rPr>
           <w:rFonts w:ascii="Cascadia Code" w:eastAsia="Times New Roman" w:hAnsi="Cascadia Code" w:cs="Cascadia Code"/>
@@ -15836,6 +16315,7 @@
         </w:rPr>
         <w:t xml:space="preserve"> </w:t>
       </w:r>
+      <w:proofErr w:type="gramStart"/>
       <w:r>
         <w:rPr>
           <w:rFonts w:ascii="Cascadia Code" w:eastAsia="Times New Roman" w:hAnsi="Cascadia Code" w:cs="Cascadia Code"/>
@@ -15854,6 +16334,7 @@
         </w:rPr>
         <w:t>(</w:t>
       </w:r>
+      <w:proofErr w:type="gramEnd"/>
       <w:r>
         <w:rPr>
           <w:rFonts w:ascii="Cascadia Code" w:eastAsia="Times New Roman" w:hAnsi="Cascadia Code" w:cs="Cascadia Code"/>
@@ -16513,6 +16994,7 @@
         </w:rPr>
         <w:t xml:space="preserve">        </w:t>
       </w:r>
+      <w:proofErr w:type="gramStart"/>
       <w:r>
         <w:rPr>
           <w:rFonts w:ascii="Cascadia Code" w:eastAsia="Times New Roman" w:hAnsi="Cascadia Code" w:cs="Cascadia Code"/>
@@ -16531,6 +17013,7 @@
         </w:rPr>
         <w:t>(</w:t>
       </w:r>
+      <w:proofErr w:type="gramEnd"/>
       <w:r>
         <w:rPr>
           <w:rFonts w:ascii="Cascadia Code" w:eastAsia="Times New Roman" w:hAnsi="Cascadia Code" w:cs="Cascadia Code"/>
@@ -16621,6 +17104,7 @@
         </w:rPr>
         <w:t>if</w:t>
       </w:r>
+      <w:proofErr w:type="gramStart"/>
       <w:r>
         <w:rPr>
           <w:rFonts w:ascii="Cascadia Code" w:eastAsia="Times New Roman" w:hAnsi="Cascadia Code" w:cs="Cascadia Code"/>
@@ -16650,6 +17134,7 @@
         </w:rPr>
         <w:t>vis</w:t>
       </w:r>
+      <w:proofErr w:type="gramEnd"/>
       <w:r>
         <w:rPr>
           <w:rFonts w:ascii="Cascadia Code" w:eastAsia="Times New Roman" w:hAnsi="Cascadia Code" w:cs="Cascadia Code"/>
@@ -16725,6 +17210,7 @@
         </w:rPr>
         <w:t xml:space="preserve"> </w:t>
       </w:r>
+      <w:proofErr w:type="gramStart"/>
       <w:r>
         <w:rPr>
           <w:rFonts w:ascii="Cascadia Code" w:eastAsia="Times New Roman" w:hAnsi="Cascadia Code" w:cs="Cascadia Code"/>
@@ -16741,7 +17227,17 @@
           <w:sz w:val="22"/>
           <w:szCs w:val="22"/>
         </w:rPr>
-        <w:t xml:space="preserve">(node, </w:t>
+        <w:t>(</w:t>
+      </w:r>
+      <w:proofErr w:type="gramEnd"/>
+      <w:r>
+        <w:rPr>
+          <w:rFonts w:ascii="Cascadia Code" w:eastAsia="Times New Roman" w:hAnsi="Cascadia Code" w:cs="Cascadia Code"/>
+          <w:color w:val="F8F8F2"/>
+          <w:sz w:val="22"/>
+          <w:szCs w:val="22"/>
+        </w:rPr>
+        <w:t xml:space="preserve">node, </w:t>
       </w:r>
       <w:r>
         <w:rPr>
@@ -17222,7 +17718,7 @@
 </file>
 
 <file path=word/styles.xml><?xml version="1.0" encoding="utf-8"?>
-<w:styles xmlns:mc="http://schemas.openxmlformats.org/markup-compatibility/2006" xmlns:r="http://schemas.openxmlformats.org/officeDocument/2006/relationships" xmlns:w="http://schemas.openxmlformats.org/wordprocessingml/2006/main" xmlns:w14="http://schemas.microsoft.com/office/word/2010/wordml" xmlns:w15="http://schemas.microsoft.com/office/word/2012/wordml" xmlns:w16cex="http://schemas.microsoft.com/office/word/2018/wordml/cex" xmlns:w16cid="http://schemas.microsoft.com/office/word/2016/wordml/cid" xmlns:w16="http://schemas.microsoft.com/office/word/2018/wordml" xmlns:w16sdtdh="http://schemas.microsoft.com/office/word/2020/wordml/sdtdatahash" xmlns:w16se="http://schemas.microsoft.com/office/word/2015/wordml/symex" mc:Ignorable="w14 w15 w16se w16cid w16 w16cex w16sdtdh">
+<w:styles xmlns:mc="http://schemas.openxmlformats.org/markup-compatibility/2006" xmlns:r="http://schemas.openxmlformats.org/officeDocument/2006/relationships" xmlns:w="http://schemas.openxmlformats.org/wordprocessingml/2006/main" xmlns:w14="http://schemas.microsoft.com/office/word/2010/wordml" xmlns:w15="http://schemas.microsoft.com/office/word/2012/wordml" xmlns:w16cex="http://schemas.microsoft.com/office/word/2018/wordml/cex" xmlns:w16cid="http://schemas.microsoft.com/office/word/2016/wordml/cid" xmlns:w16="http://schemas.microsoft.com/office/word/2018/wordml" xmlns:w16du="http://schemas.microsoft.com/office/word/2023/wordml/word16du" xmlns:w16sdtdh="http://schemas.microsoft.com/office/word/2020/wordml/sdtdatahash" xmlns:w16sdtfl="http://schemas.microsoft.com/office/word/2024/wordml/sdtformatlock" xmlns:w16se="http://schemas.microsoft.com/office/word/2015/wordml/symex" mc:Ignorable="w14 w15 w16se w16cid w16 w16cex w16sdtdh w16sdtfl w16du">
   <w:docDefaults>
     <w:rPrDefault>
       <w:rPr>

</xml_diff>